<commit_message>
Updated link to APF spreadsheet
</commit_message>
<xml_diff>
--- a/tcc-final-project/docs/Icaro-Camelo-TCC-Capstone-Project.docx
+++ b/tcc-final-project/docs/Icaro-Camelo-TCC-Capstone-Project.docx
@@ -3730,7 +3730,6 @@
         <w:rPr>
           <w:rFonts w:ascii="Times New Roman" w:hAnsi="Times New Roman"/>
         </w:rPr>
-        <w:lastRenderedPageBreak/>
         <w:t>Cronograma de trabalho</w:t>
       </w:r>
       <w:bookmarkEnd w:id="11"/>
@@ -3881,6 +3880,7 @@
                 <w:rFonts w:ascii="Arial" w:hAnsi="Arial" w:cs="Arial"/>
                 <w:b/>
               </w:rPr>
+              <w:lastRenderedPageBreak/>
               <w:t>De</w:t>
             </w:r>
           </w:p>
@@ -6045,6 +6045,7 @@
               <w:rPr>
                 <w:snapToGrid w:val="0"/>
               </w:rPr>
+              <w:lastRenderedPageBreak/>
               <w:t>Número</w:t>
             </w:r>
           </w:p>
@@ -7092,6 +7093,7 @@
               <w:rPr>
                 <w:noProof/>
               </w:rPr>
+              <w:lastRenderedPageBreak/>
               <w:t xml:space="preserve">- </w:t>
             </w:r>
             <w:r>
@@ -7206,7 +7208,6 @@
               <w:rPr>
                 <w:noProof/>
               </w:rPr>
-              <w:lastRenderedPageBreak/>
               <w:t>- Inclusão e edição</w:t>
             </w:r>
           </w:p>
@@ -7271,7 +7272,6 @@
       </w:pPr>
       <w:bookmarkStart w:id="20" w:name="_Toc10987136"/>
       <w:r>
-        <w:lastRenderedPageBreak/>
         <w:t>Campos</w:t>
       </w:r>
       <w:bookmarkEnd w:id="20"/>
@@ -7323,6 +7323,7 @@
               <w:rPr>
                 <w:snapToGrid w:val="0"/>
               </w:rPr>
+              <w:lastRenderedPageBreak/>
               <w:t>Número</w:t>
             </w:r>
           </w:p>
@@ -8089,8 +8090,16 @@
               <w:rPr>
                 <w:lang w:val="es-CO"/>
               </w:rPr>
-              <w:t>AAAA-MM-DD HH:mm</w:t>
-            </w:r>
+              <w:t xml:space="preserve">AAAA-MM-DD </w:t>
+            </w:r>
+            <w:proofErr w:type="spellStart"/>
+            <w:r>
+              <w:rPr>
+                <w:lang w:val="es-CO"/>
+              </w:rPr>
+              <w:t>HH:mm</w:t>
+            </w:r>
+            <w:proofErr w:type="spellEnd"/>
           </w:p>
         </w:tc>
         <w:tc>
@@ -8934,12 +8943,14 @@
               </w:rPr>
               <w:t xml:space="preserve"> </w:t>
             </w:r>
+            <w:proofErr w:type="spellStart"/>
             <w:r>
               <w:rPr>
                 <w:lang w:val="es-CO"/>
               </w:rPr>
               <w:t>HH:mm</w:t>
             </w:r>
+            <w:proofErr w:type="spellEnd"/>
           </w:p>
         </w:tc>
         <w:tc>
@@ -11400,6 +11411,7 @@
               <w:rPr>
                 <w:snapToGrid w:val="0"/>
               </w:rPr>
+              <w:lastRenderedPageBreak/>
               <w:t>Número</w:t>
             </w:r>
           </w:p>
@@ -12437,8 +12449,27 @@
         <w:pStyle w:val="BodyText"/>
       </w:pPr>
       <w:r>
-        <w:t>&lt;colar ou anexar imagem da planilha de contagem de pontos de função&gt;</w:t>
+        <w:t>P</w:t>
       </w:r>
+      <w:r>
+        <w:t>lanilha de contagem de pontos de função</w:t>
+      </w:r>
+      <w:r>
+        <w:t xml:space="preserve"> em anexo: </w:t>
+      </w:r>
+      <w:hyperlink r:id="rId18" w:history="1">
+        <w:r>
+          <w:rPr>
+            <w:rStyle w:val="Hyperlink"/>
+          </w:rPr>
+          <w:t>https://github.com/icarocamelo/software-engineering-post-graduate/blob/dev/tcc-final-project/docs/apf-manutencao.xls</w:t>
+        </w:r>
+      </w:hyperlink>
+    </w:p>
+    <w:p>
+      <w:pPr>
+        <w:pStyle w:val="BodyText"/>
+      </w:pPr>
     </w:p>
     <w:p>
       <w:pPr>
@@ -12508,7 +12539,7 @@
       <w:r>
         <w:t xml:space="preserve"> </w:t>
       </w:r>
-      <w:hyperlink r:id="rId18" w:history="1">
+      <w:hyperlink r:id="rId19" w:history="1">
         <w:r>
           <w:rPr>
             <w:rStyle w:val="Hyperlink"/>
@@ -12523,10 +12554,10 @@
       </w:pPr>
     </w:p>
     <w:sectPr>
-      <w:headerReference w:type="even" r:id="rId19"/>
-      <w:headerReference w:type="default" r:id="rId20"/>
-      <w:footerReference w:type="even" r:id="rId21"/>
-      <w:footerReference w:type="default" r:id="rId22"/>
+      <w:headerReference w:type="even" r:id="rId20"/>
+      <w:headerReference w:type="default" r:id="rId21"/>
+      <w:footerReference w:type="even" r:id="rId22"/>
+      <w:footerReference w:type="default" r:id="rId23"/>
       <w:pgSz w:w="11909" w:h="16834" w:code="9"/>
       <w:pgMar w:top="1418" w:right="1797" w:bottom="1418" w:left="1797" w:header="709" w:footer="709" w:gutter="0"/>
       <w:cols w:space="720"/>

</xml_diff>

<commit_message>
Fixed links + Added requirements doc
</commit_message>
<xml_diff>
--- a/tcc-final-project/docs/Icaro-Camelo-TCC-Capstone-Project.docx
+++ b/tcc-final-project/docs/Icaro-Camelo-TCC-Capstone-Project.docx
@@ -616,7 +616,21 @@
             <w:rStyle w:val="Hyperlink"/>
             <w:noProof/>
           </w:rPr>
-          <w:t>casos de uso</w:t>
+          <w:t>casos d</w:t>
+        </w:r>
+        <w:r>
+          <w:rPr>
+            <w:rStyle w:val="Hyperlink"/>
+            <w:noProof/>
+          </w:rPr>
+          <w:t>e</w:t>
+        </w:r>
+        <w:r>
+          <w:rPr>
+            <w:rStyle w:val="Hyperlink"/>
+            <w:noProof/>
+          </w:rPr>
+          <w:t xml:space="preserve"> uso</w:t>
         </w:r>
         <w:r>
           <w:rPr>
@@ -792,13 +806,20 @@
             <w:rStyle w:val="Hyperlink"/>
             <w:noProof/>
           </w:rPr>
-          <w:t>Interface de usuário &lt;</w:t>
+          <w:t xml:space="preserve">Interface de usuário </w:t>
         </w:r>
         <w:r>
           <w:rPr>
             <w:rStyle w:val="Hyperlink"/>
             <w:noProof/>
           </w:rPr>
+          <w:t>“</w:t>
+        </w:r>
+        <w:r>
+          <w:rPr>
+            <w:rStyle w:val="Hyperlink"/>
+            <w:noProof/>
+          </w:rPr>
           <w:t>Manter Usuários</w:t>
         </w:r>
         <w:r>
@@ -806,7 +827,7 @@
             <w:rStyle w:val="Hyperlink"/>
             <w:noProof/>
           </w:rPr>
-          <w:t>&gt;</w:t>
+          <w:t>”</w:t>
         </w:r>
         <w:r>
           <w:rPr>
@@ -5731,21 +5752,13 @@
                 <w:sz w:val="22"/>
                 <w:szCs w:val="22"/>
               </w:rPr>
-              <w:instrText xml:space="preserve"> HYPERLINK "</w:instrText>
+              <w:instrText>HYPERLINK "https://github.com/icarocamelo/software-engineering-postgraduate/blob/master/tcc-final-project/docs/diagrams/use-case.jpg"</w:instrText>
             </w:r>
             <w:r>
               <w:rPr>
                 <w:sz w:val="22"/>
                 <w:szCs w:val="22"/>
               </w:rPr>
-              <w:instrText>https://github.com/icarocamelo/software-engineering-postgraduate/blob/master/tcc-final-project/docs/diagrams/use-case.png</w:instrText>
-            </w:r>
-            <w:r>
-              <w:rPr>
-                <w:sz w:val="22"/>
-                <w:szCs w:val="22"/>
-              </w:rPr>
-              <w:instrText xml:space="preserve">" </w:instrText>
             </w:r>
             <w:r>
               <w:rPr>
@@ -5760,7 +5773,7 @@
                 <w:sz w:val="22"/>
                 <w:szCs w:val="22"/>
               </w:rPr>
-              <w:t>https://github.com/icarocamelo/software-engineering-postgraduate/blob/master/tcc-final-project/docs/diagrams/use-case.png</w:t>
+              <w:t>https://github.com/icarocamelo/software-engineering-postgraduate/blob/master/tcc-final-project/docs/diagrams/use-case.jpg</w:t>
             </w:r>
             <w:r>
               <w:rPr>
@@ -11821,7 +11834,7 @@
           <w:rPr>
             <w:rStyle w:val="Hyperlink"/>
           </w:rPr>
-          <w:t>https://github.com/icarocamelo/software-engineering-postgraduate/blob/master/tcc-final-project/docs/diagrams/entity-relational.png</w:t>
+          <w:t>https://github.com/icarocamelo/software-engineering-postgraduate/blob/master/tcc-final-project/docs/diagrams/entity-relationship.png</w:t>
         </w:r>
       </w:hyperlink>
     </w:p>

</xml_diff>